<commit_message>
I added to the version control section in the Project Proposal file:
- I specified that I will use git and github for version control as of
6/22/2019
</commit_message>
<xml_diff>
--- a/Design Proposal - Lucky Wavai/Project Proposal - 15-112 - Lucky Wavai.docx
+++ b/Design Proposal - Lucky Wavai/Project Proposal - 15-112 - Lucky Wavai.docx
@@ -241,23 +241,13 @@
         </w:rPr>
         <w:t xml:space="preserve">organized in one main directory </w:t>
       </w:r>
-      <w:proofErr w:type="gramStart"/>
-      <w:r>
-        <w:rPr>
-          <w:rFonts w:ascii="Times New Roman" w:hAnsi="Times New Roman"/>
-          <w:sz w:val="24"/>
-          <w:szCs w:val="24"/>
-        </w:rPr>
-        <w:t>similar to</w:t>
-      </w:r>
-      <w:proofErr w:type="gramEnd"/>
-      <w:r>
-        <w:rPr>
-          <w:rFonts w:ascii="Times New Roman" w:hAnsi="Times New Roman"/>
-          <w:sz w:val="24"/>
-          <w:szCs w:val="24"/>
-        </w:rPr>
-        <w:t xml:space="preserve"> Lukas’</w:t>
+      <w:r>
+        <w:rPr>
+          <w:rFonts w:ascii="Times New Roman" w:hAnsi="Times New Roman"/>
+          <w:sz w:val="24"/>
+          <w:szCs w:val="24"/>
+        </w:rPr>
+        <w:t>similar to Lukas’</w:t>
       </w:r>
       <w:r>
         <w:rPr>
@@ -337,25 +327,7 @@
           <w:sz w:val="24"/>
           <w:szCs w:val="24"/>
         </w:rPr>
-        <w:t xml:space="preserve">ygame and pass information such as events to different level/game files </w:t>
-      </w:r>
-      <w:proofErr w:type="gramStart"/>
-      <w:r>
-        <w:rPr>
-          <w:rFonts w:ascii="Times New Roman" w:hAnsi="Times New Roman"/>
-          <w:sz w:val="24"/>
-          <w:szCs w:val="24"/>
-        </w:rPr>
-        <w:t>similar to</w:t>
-      </w:r>
-      <w:proofErr w:type="gramEnd"/>
-      <w:r>
-        <w:rPr>
-          <w:rFonts w:ascii="Times New Roman" w:hAnsi="Times New Roman"/>
-          <w:sz w:val="24"/>
-          <w:szCs w:val="24"/>
-        </w:rPr>
-        <w:t xml:space="preserve"> </w:t>
+        <w:t xml:space="preserve">ygame and pass information such as events to different level/game files similar to </w:t>
       </w:r>
       <w:r>
         <w:rPr>
@@ -402,25 +374,7 @@
           <w:sz w:val="24"/>
           <w:szCs w:val="24"/>
         </w:rPr>
-        <w:t xml:space="preserve">Level/Game File: there will be several of these files; one for each mode of gameplay. These files will be written as class files which inherit from the main file </w:t>
-      </w:r>
-      <w:proofErr w:type="gramStart"/>
-      <w:r>
-        <w:rPr>
-          <w:rFonts w:ascii="Times New Roman" w:hAnsi="Times New Roman"/>
-          <w:sz w:val="24"/>
-          <w:szCs w:val="24"/>
-        </w:rPr>
-        <w:t>similar to</w:t>
-      </w:r>
-      <w:proofErr w:type="gramEnd"/>
-      <w:r>
-        <w:rPr>
-          <w:rFonts w:ascii="Times New Roman" w:hAnsi="Times New Roman"/>
-          <w:sz w:val="24"/>
-          <w:szCs w:val="24"/>
-        </w:rPr>
-        <w:t xml:space="preserve"> Lukas’ Game file. In these files, sprites will be initiated along with other mode specific content.</w:t>
+        <w:t>Level/Game File: there will be several of these files; one for each mode of gameplay. These files will be written as class files which inherit from the main file similar to Lukas’ Game file. In these files, sprites will be initiated along with other mode specific content.</w:t>
       </w:r>
     </w:p>
     <w:p>
@@ -443,25 +397,7 @@
           <w:sz w:val="24"/>
           <w:szCs w:val="24"/>
         </w:rPr>
-        <w:t xml:space="preserve">Object File: this file will be written as a sprite class file which will be used as the parent class for initializing and updating specific objects in the game such as projectiles and characters </w:t>
-      </w:r>
-      <w:proofErr w:type="gramStart"/>
-      <w:r>
-        <w:rPr>
-          <w:rFonts w:ascii="Times New Roman" w:hAnsi="Times New Roman"/>
-          <w:sz w:val="24"/>
-          <w:szCs w:val="24"/>
-        </w:rPr>
-        <w:t>similar to</w:t>
-      </w:r>
-      <w:proofErr w:type="gramEnd"/>
-      <w:r>
-        <w:rPr>
-          <w:rFonts w:ascii="Times New Roman" w:hAnsi="Times New Roman"/>
-          <w:sz w:val="24"/>
-          <w:szCs w:val="24"/>
-        </w:rPr>
-        <w:t xml:space="preserve"> Lukas’ Game Object file.</w:t>
+        <w:t>Object File: this file will be written as a sprite class file which will be used as the parent class for initializing and updating specific objects in the game such as projectiles and characters similar to Lukas’ Game Object file.</w:t>
       </w:r>
     </w:p>
     <w:p>
@@ -484,25 +420,7 @@
           <w:sz w:val="24"/>
           <w:szCs w:val="24"/>
         </w:rPr>
-        <w:t xml:space="preserve">Projectile/Special Move File: this file will be written as a class file which special moves from different characters will inherit properties, and fire upon command. </w:t>
-      </w:r>
-      <w:proofErr w:type="gramStart"/>
-      <w:r>
-        <w:rPr>
-          <w:rFonts w:ascii="Times New Roman" w:hAnsi="Times New Roman"/>
-          <w:sz w:val="24"/>
-          <w:szCs w:val="24"/>
-        </w:rPr>
-        <w:t>Similar to</w:t>
-      </w:r>
-      <w:proofErr w:type="gramEnd"/>
-      <w:r>
-        <w:rPr>
-          <w:rFonts w:ascii="Times New Roman" w:hAnsi="Times New Roman"/>
-          <w:sz w:val="24"/>
-          <w:szCs w:val="24"/>
-        </w:rPr>
-        <w:t xml:space="preserve"> Lukas’ Bullet File</w:t>
+        <w:t>Projectile/Special Move File: this file will be written as a class file which special moves from different characters will inherit properties, and fire upon command. Similar to Lukas’ Bullet File</w:t>
       </w:r>
     </w:p>
     <w:p>
@@ -556,36 +474,8 @@
           <w:sz w:val="24"/>
           <w:szCs w:val="24"/>
         </w:rPr>
-        <w:t xml:space="preserve">Specific character Files: similar to Luka’s Asteroid file, this file will be for the specific character, and implement </w:t>
-      </w:r>
-      <w:proofErr w:type="gramStart"/>
-      <w:r>
-        <w:rPr>
-          <w:rFonts w:ascii="Times New Roman" w:hAnsi="Times New Roman"/>
-          <w:sz w:val="24"/>
-          <w:szCs w:val="24"/>
-        </w:rPr>
-        <w:t>there</w:t>
-      </w:r>
-      <w:proofErr w:type="gramEnd"/>
-      <w:r>
-        <w:rPr>
-          <w:rFonts w:ascii="Times New Roman" w:hAnsi="Times New Roman"/>
-          <w:sz w:val="24"/>
-          <w:szCs w:val="24"/>
-        </w:rPr>
-        <w:t xml:space="preserve"> specific moves based on keypresses </w:t>
-      </w:r>
-      <w:proofErr w:type="spellStart"/>
-      <w:r>
-        <w:rPr>
-          <w:rFonts w:ascii="Times New Roman" w:hAnsi="Times New Roman"/>
-          <w:sz w:val="24"/>
-          <w:szCs w:val="24"/>
-        </w:rPr>
-        <w:t>etc</w:t>
-      </w:r>
-      <w:proofErr w:type="spellEnd"/>
+        <w:t>Specific character Files: similar to Luka’s Asteroid file, this file will be for the specific character, and implement there specific moves based on keypresses etc</w:t>
+      </w:r>
     </w:p>
     <w:p>
       <w:pPr>
@@ -876,34 +766,14 @@
           <w:sz w:val="24"/>
           <w:szCs w:val="24"/>
         </w:rPr>
-        <w:t xml:space="preserve"> for the term project in which I will add other directories for each day that I work on the project. In the daily folder’s I will upload </w:t>
-      </w:r>
-      <w:proofErr w:type="gramStart"/>
-      <w:r>
-        <w:rPr>
-          <w:rFonts w:ascii="Times New Roman" w:hAnsi="Times New Roman"/>
-          <w:sz w:val="24"/>
-          <w:szCs w:val="24"/>
-        </w:rPr>
-        <w:t>all of</w:t>
-      </w:r>
-      <w:proofErr w:type="gramEnd"/>
-      <w:r>
-        <w:rPr>
-          <w:rFonts w:ascii="Times New Roman" w:hAnsi="Times New Roman"/>
-          <w:sz w:val="24"/>
-          <w:szCs w:val="24"/>
-        </w:rPr>
-        <w:t xml:space="preserve"> the files that I made changes to, to maintain a stable and consistent backup for my project.</w:t>
-      </w:r>
-    </w:p>
-    <w:p>
-      <w:pPr>
-        <w:spacing w:line="360" w:lineRule="auto"/>
-        <w:rPr>
-          <w:rFonts w:ascii="Times New Roman" w:hAnsi="Times New Roman"/>
-          <w:sz w:val="24"/>
-          <w:szCs w:val="24"/>
+        <w:t xml:space="preserve"> for the term project in which I will add other directories for each day that I work on the project. In the daily folder’s I will upload all of the files that I made changes to, to maintain a stable and consistent backup for my project.</w:t>
+      </w:r>
+    </w:p>
+    <w:p>
+      <w:pPr>
+        <w:spacing w:line="360" w:lineRule="auto"/>
+        <w:rPr>
+          <w:noProof/>
         </w:rPr>
       </w:pPr>
       <w:r>
@@ -957,6 +827,22 @@
       <w:pPr>
         <w:spacing w:line="360" w:lineRule="auto"/>
         <w:rPr>
+          <w:noProof/>
+        </w:rPr>
+      </w:pPr>
+      <w:r>
+        <w:rPr>
+          <w:noProof/>
+        </w:rPr>
+        <w:t>(June 22, 2019 update) : I will use git and github for version control of this program under user lbw798.</w:t>
+      </w:r>
+      <w:bookmarkStart w:id="0" w:name="_GoBack"/>
+      <w:bookmarkEnd w:id="0"/>
+    </w:p>
+    <w:p>
+      <w:pPr>
+        <w:spacing w:line="360" w:lineRule="auto"/>
+        <w:rPr>
           <w:rFonts w:ascii="Times New Roman" w:hAnsi="Times New Roman"/>
           <w:b/>
           <w:sz w:val="24"/>
@@ -1084,7 +970,6 @@
           <w:szCs w:val="24"/>
           <w:u w:val="single"/>
         </w:rPr>
-        <w:lastRenderedPageBreak/>
         <w:t>TP 2 Update:</w:t>
       </w:r>
     </w:p>
@@ -1112,25 +997,7 @@
           <w:sz w:val="24"/>
           <w:szCs w:val="24"/>
         </w:rPr>
-        <w:t xml:space="preserve"> using Pygame.mixer, and an </w:t>
-      </w:r>
-      <w:proofErr w:type="spellStart"/>
-      <w:r>
-        <w:rPr>
-          <w:rFonts w:ascii="Times New Roman" w:hAnsi="Times New Roman"/>
-          <w:sz w:val="24"/>
-          <w:szCs w:val="24"/>
-        </w:rPr>
-        <w:t>ogg</w:t>
-      </w:r>
-      <w:proofErr w:type="spellEnd"/>
-      <w:r>
-        <w:rPr>
-          <w:rFonts w:ascii="Times New Roman" w:hAnsi="Times New Roman"/>
-          <w:sz w:val="24"/>
-          <w:szCs w:val="24"/>
-        </w:rPr>
-        <w:t xml:space="preserve"> music file</w:t>
+        <w:t xml:space="preserve"> using Pygame.mixer, and an ogg music file</w:t>
       </w:r>
       <w:r>
         <w:rPr>
@@ -1273,25 +1140,7 @@
           <w:sz w:val="24"/>
           <w:szCs w:val="24"/>
         </w:rPr>
-        <w:t xml:space="preserve">I added sound for each </w:t>
-      </w:r>
-      <w:proofErr w:type="gramStart"/>
-      <w:r>
-        <w:rPr>
-          <w:rFonts w:ascii="Times New Roman" w:hAnsi="Times New Roman"/>
-          <w:sz w:val="24"/>
-          <w:szCs w:val="24"/>
-        </w:rPr>
-        <w:t>characters</w:t>
-      </w:r>
-      <w:proofErr w:type="gramEnd"/>
-      <w:r>
-        <w:rPr>
-          <w:rFonts w:ascii="Times New Roman" w:hAnsi="Times New Roman"/>
-          <w:sz w:val="24"/>
-          <w:szCs w:val="24"/>
-        </w:rPr>
-        <w:t xml:space="preserve"> actions varying depending on the character</w:t>
+        <w:t>I added sound for each characters actions varying depending on the character</w:t>
       </w:r>
     </w:p>
     <w:p>
@@ -1475,25 +1324,7 @@
           <w:sz w:val="24"/>
           <w:szCs w:val="24"/>
         </w:rPr>
-        <w:t xml:space="preserve">The background screen is </w:t>
-      </w:r>
-      <w:proofErr w:type="gramStart"/>
-      <w:r>
-        <w:rPr>
-          <w:rFonts w:ascii="Times New Roman" w:hAnsi="Times New Roman"/>
-          <w:sz w:val="24"/>
-          <w:szCs w:val="24"/>
-        </w:rPr>
-        <w:t>similar to</w:t>
-      </w:r>
-      <w:proofErr w:type="gramEnd"/>
-      <w:r>
-        <w:rPr>
-          <w:rFonts w:ascii="Times New Roman" w:hAnsi="Times New Roman"/>
-          <w:sz w:val="24"/>
-          <w:szCs w:val="24"/>
-        </w:rPr>
-        <w:t xml:space="preserve"> the character screen in functionality and design i.e. board of choices with wrap around</w:t>
+        <w:t>The background screen is similar to the character screen in functionality and design i.e. board of choices with wrap around</w:t>
       </w:r>
     </w:p>
     <w:p>
@@ -1572,8 +1403,6 @@
         </w:rPr>
         <w:t xml:space="preserve"> via mouse pressed</w:t>
       </w:r>
-      <w:bookmarkStart w:id="0" w:name="_GoBack"/>
-      <w:bookmarkEnd w:id="0"/>
     </w:p>
     <w:p>
       <w:pPr>
@@ -1618,6 +1447,7 @@
           <w:sz w:val="24"/>
           <w:szCs w:val="24"/>
         </w:rPr>
+        <w:lastRenderedPageBreak/>
         <w:t>I added an icon to know which character is associated with which health and energy</w:t>
       </w:r>
     </w:p>
@@ -1641,7 +1471,6 @@
           <w:sz w:val="24"/>
           <w:szCs w:val="24"/>
         </w:rPr>
-        <w:lastRenderedPageBreak/>
         <w:t>I added labels to the bars</w:t>
       </w:r>
     </w:p>
@@ -2400,7 +2229,7 @@
       </w:pPr>
     </w:pPrDefault>
   </w:docDefaults>
-  <w:latentStyles w:defLockedState="0" w:defUIPriority="99" w:defSemiHidden="0" w:defUnhideWhenUsed="0" w:defQFormat="0" w:count="375">
+  <w:latentStyles w:defLockedState="0" w:defUIPriority="99" w:defSemiHidden="0" w:defUnhideWhenUsed="0" w:defQFormat="0" w:count="376">
     <w:lsdException w:name="Normal" w:uiPriority="0" w:qFormat="1"/>
     <w:lsdException w:name="heading 1" w:uiPriority="9" w:qFormat="1"/>
     <w:lsdException w:name="heading 2" w:semiHidden="1" w:uiPriority="9" w:unhideWhenUsed="1" w:qFormat="1"/>
@@ -2506,7 +2335,6 @@
     <w:lsdException w:name="HTML Sample" w:semiHidden="1" w:unhideWhenUsed="1"/>
     <w:lsdException w:name="HTML Typewriter" w:semiHidden="1" w:unhideWhenUsed="1"/>
     <w:lsdException w:name="HTML Variable" w:semiHidden="1" w:unhideWhenUsed="1"/>
-    <w:lsdException w:name="Normal Table" w:semiHidden="1" w:unhideWhenUsed="1"/>
     <w:lsdException w:name="annotation subject" w:semiHidden="1" w:unhideWhenUsed="1"/>
     <w:lsdException w:name="No List" w:semiHidden="1" w:unhideWhenUsed="1"/>
     <w:lsdException w:name="Outline List 1" w:semiHidden="1" w:unhideWhenUsed="1"/>
@@ -2553,10 +2381,8 @@
     <w:lsdException w:name="Table Subtle 2" w:semiHidden="1" w:unhideWhenUsed="1"/>
     <w:lsdException w:name="Table Web 1" w:semiHidden="1" w:unhideWhenUsed="1"/>
     <w:lsdException w:name="Table Web 2" w:semiHidden="1" w:unhideWhenUsed="1"/>
-    <w:lsdException w:name="Table Web 3" w:semiHidden="1" w:unhideWhenUsed="1"/>
     <w:lsdException w:name="Balloon Text" w:semiHidden="1" w:unhideWhenUsed="1"/>
     <w:lsdException w:name="Table Grid" w:uiPriority="39"/>
-    <w:lsdException w:name="Table Theme" w:semiHidden="1" w:unhideWhenUsed="1"/>
     <w:lsdException w:name="Placeholder Text" w:semiHidden="1"/>
     <w:lsdException w:name="No Spacing" w:uiPriority="1" w:qFormat="1"/>
     <w:lsdException w:name="Light Shading" w:uiPriority="60"/>
@@ -2776,6 +2602,7 @@
     <w:lsdException w:name="Smart Hyperlink" w:semiHidden="1" w:unhideWhenUsed="1"/>
     <w:lsdException w:name="Hashtag" w:semiHidden="1" w:unhideWhenUsed="1"/>
     <w:lsdException w:name="Unresolved Mention" w:semiHidden="1" w:unhideWhenUsed="1"/>
+    <w:lsdException w:name="Smart Link" w:semiHidden="1" w:unhideWhenUsed="1"/>
   </w:latentStyles>
   <w:style w:type="paragraph" w:default="1" w:styleId="Normal">
     <w:name w:val="Normal"/>

</xml_diff>